<commit_message>
BOM, add header note to Assembly Test instructions
</commit_message>
<xml_diff>
--- a/hardware/pcb/Cape/Project Outputs for Cape/RocketLogger Assembly Test.docx
+++ b/hardware/pcb/Cape/Project Outputs for Cape/RocketLogger Assembly Test.docx
@@ -7,19 +7,27 @@
         <w:pStyle w:val="Heading1"/>
         <w:rPr>
           <w:rFonts w:eastAsia="Times New Roman"/>
+          <w:sz w:val="36"/>
+          <w:szCs w:val="36"/>
         </w:rPr>
       </w:pPr>
       <w:proofErr w:type="spellStart"/>
       <w:r>
         <w:rPr>
           <w:rFonts w:eastAsia="Times New Roman"/>
+          <w:sz w:val="36"/>
+          <w:szCs w:val="36"/>
         </w:rPr>
         <w:t>RocketLogger</w:t>
       </w:r>
+      <w:bookmarkStart w:id="0" w:name="_GoBack"/>
+      <w:bookmarkEnd w:id="0"/>
       <w:proofErr w:type="spellEnd"/>
       <w:r>
         <w:rPr>
           <w:rFonts w:eastAsia="Times New Roman"/>
+          <w:sz w:val="36"/>
+          <w:szCs w:val="36"/>
         </w:rPr>
         <w:t xml:space="preserve"> Assembly Test</w:t>
       </w:r>
@@ -29,11 +37,15 @@
         <w:pStyle w:val="Heading2"/>
         <w:rPr>
           <w:rFonts w:eastAsia="Times New Roman"/>
+          <w:sz w:val="28"/>
+          <w:szCs w:val="28"/>
         </w:rPr>
       </w:pPr>
       <w:r>
         <w:rPr>
           <w:rFonts w:eastAsia="Times New Roman"/>
+          <w:sz w:val="28"/>
+          <w:szCs w:val="28"/>
         </w:rPr>
         <w:t>Required Hardware</w:t>
       </w:r>
@@ -46,26 +58,18 @@
         </w:numPr>
         <w:spacing w:before="100" w:beforeAutospacing="1" w:after="100" w:afterAutospacing="1" w:line="240" w:lineRule="auto"/>
         <w:rPr>
-          <w:rFonts w:ascii="Times New Roman" w:eastAsia="Times New Roman" w:hAnsi="Times New Roman" w:cs="Times New Roman"/>
-          <w:sz w:val="24"/>
-          <w:szCs w:val="24"/>
-        </w:rPr>
-      </w:pPr>
-      <w:r>
-        <w:rPr>
-          <w:rFonts w:ascii="Times New Roman" w:eastAsia="Times New Roman" w:hAnsi="Times New Roman" w:cs="Times New Roman"/>
-          <w:sz w:val="24"/>
-          <w:szCs w:val="24"/>
-        </w:rPr>
-        <w:t>One or two power supplies with current li</w:t>
-      </w:r>
-      <w:r>
-        <w:rPr>
-          <w:rFonts w:ascii="Times New Roman" w:eastAsia="Times New Roman" w:hAnsi="Times New Roman" w:cs="Times New Roman"/>
-          <w:sz w:val="24"/>
-          <w:szCs w:val="24"/>
-        </w:rPr>
-        <w:t>miting and measuring capability</w:t>
+          <w:rFonts w:eastAsia="Times New Roman" w:cs="Times New Roman"/>
+          <w:sz w:val="24"/>
+          <w:szCs w:val="24"/>
+        </w:rPr>
+      </w:pPr>
+      <w:r>
+        <w:rPr>
+          <w:rFonts w:eastAsia="Times New Roman" w:cs="Times New Roman"/>
+          <w:sz w:val="24"/>
+          <w:szCs w:val="24"/>
+        </w:rPr>
+        <w:t>One or two power supplies with current limiting and measuring capability</w:t>
       </w:r>
     </w:p>
     <w:p>
@@ -77,7 +81,7 @@
         <w:spacing w:before="100" w:beforeAutospacing="1" w:after="100" w:afterAutospacing="1" w:line="240" w:lineRule="auto"/>
         <w:outlineLvl w:val="1"/>
         <w:rPr>
-          <w:rFonts w:ascii="Times New Roman" w:eastAsia="Times New Roman" w:hAnsi="Times New Roman" w:cs="Times New Roman"/>
+          <w:rFonts w:eastAsia="Times New Roman" w:cs="Times New Roman"/>
           <w:b/>
           <w:bCs/>
           <w:sz w:val="36"/>
@@ -87,7 +91,7 @@
       <w:proofErr w:type="spellStart"/>
       <w:r>
         <w:rPr>
-          <w:rFonts w:ascii="Times New Roman" w:eastAsia="Times New Roman" w:hAnsi="Times New Roman" w:cs="Times New Roman"/>
+          <w:rFonts w:eastAsia="Times New Roman" w:cs="Times New Roman"/>
           <w:sz w:val="24"/>
           <w:szCs w:val="24"/>
         </w:rPr>
@@ -96,7 +100,7 @@
       <w:proofErr w:type="spellEnd"/>
       <w:r>
         <w:rPr>
-          <w:rFonts w:ascii="Times New Roman" w:eastAsia="Times New Roman" w:hAnsi="Times New Roman" w:cs="Times New Roman"/>
+          <w:rFonts w:eastAsia="Times New Roman" w:cs="Times New Roman"/>
           <w:sz w:val="24"/>
           <w:szCs w:val="24"/>
         </w:rPr>
@@ -108,13 +112,33 @@
         <w:pStyle w:val="Heading2"/>
         <w:rPr>
           <w:rFonts w:eastAsia="Times New Roman"/>
+          <w:sz w:val="28"/>
+          <w:szCs w:val="28"/>
         </w:rPr>
       </w:pPr>
       <w:r>
         <w:rPr>
           <w:rFonts w:eastAsia="Times New Roman"/>
+          <w:sz w:val="28"/>
+          <w:szCs w:val="28"/>
         </w:rPr>
         <w:t>Instructions</w:t>
+      </w:r>
+    </w:p>
+    <w:p/>
+    <w:p>
+      <w:pPr>
+        <w:rPr>
+          <w:sz w:val="24"/>
+          <w:szCs w:val="24"/>
+        </w:rPr>
+      </w:pPr>
+      <w:r>
+        <w:rPr>
+          <w:sz w:val="24"/>
+          <w:szCs w:val="24"/>
+        </w:rPr>
+        <w:t>Note: This testing may be done before the headers (P8, P9, and J1) and the SMA connectors are assembled.</w:t>
       </w:r>
     </w:p>
     <w:p>
@@ -125,14 +149,14 @@
         </w:numPr>
         <w:spacing w:before="100" w:beforeAutospacing="1" w:after="100" w:afterAutospacing="1" w:line="240" w:lineRule="auto"/>
         <w:rPr>
-          <w:rFonts w:ascii="Times New Roman" w:eastAsia="Times New Roman" w:hAnsi="Times New Roman" w:cs="Times New Roman"/>
-          <w:sz w:val="24"/>
-          <w:szCs w:val="24"/>
-        </w:rPr>
-      </w:pPr>
-      <w:r>
-        <w:rPr>
-          <w:rFonts w:ascii="Times New Roman" w:eastAsia="Times New Roman" w:hAnsi="Times New Roman" w:cs="Times New Roman"/>
+          <w:rFonts w:eastAsia="Times New Roman" w:cs="Times New Roman"/>
+          <w:sz w:val="24"/>
+          <w:szCs w:val="24"/>
+        </w:rPr>
+      </w:pPr>
+      <w:r>
+        <w:rPr>
+          <w:rFonts w:eastAsia="Times New Roman" w:cs="Times New Roman"/>
           <w:sz w:val="24"/>
           <w:szCs w:val="24"/>
         </w:rPr>
@@ -147,14 +171,14 @@
         </w:numPr>
         <w:spacing w:before="100" w:beforeAutospacing="1" w:after="100" w:afterAutospacing="1" w:line="240" w:lineRule="auto"/>
         <w:rPr>
-          <w:rFonts w:ascii="Times New Roman" w:eastAsia="Times New Roman" w:hAnsi="Times New Roman" w:cs="Times New Roman"/>
-          <w:sz w:val="24"/>
-          <w:szCs w:val="24"/>
-        </w:rPr>
-      </w:pPr>
-      <w:r>
-        <w:rPr>
-          <w:rFonts w:ascii="Times New Roman" w:eastAsia="Times New Roman" w:hAnsi="Times New Roman" w:cs="Times New Roman"/>
+          <w:rFonts w:eastAsia="Times New Roman" w:cs="Times New Roman"/>
+          <w:sz w:val="24"/>
+          <w:szCs w:val="24"/>
+        </w:rPr>
+      </w:pPr>
+      <w:r>
+        <w:rPr>
+          <w:rFonts w:eastAsia="Times New Roman" w:cs="Times New Roman"/>
           <w:sz w:val="24"/>
           <w:szCs w:val="24"/>
         </w:rPr>
@@ -169,14 +193,14 @@
         </w:numPr>
         <w:spacing w:before="100" w:beforeAutospacing="1" w:after="100" w:afterAutospacing="1" w:line="240" w:lineRule="auto"/>
         <w:rPr>
-          <w:rFonts w:ascii="Times New Roman" w:eastAsia="Times New Roman" w:hAnsi="Times New Roman" w:cs="Times New Roman"/>
-          <w:sz w:val="24"/>
-          <w:szCs w:val="24"/>
-        </w:rPr>
-      </w:pPr>
-      <w:r>
-        <w:rPr>
-          <w:rFonts w:ascii="Times New Roman" w:eastAsia="Times New Roman" w:hAnsi="Times New Roman" w:cs="Times New Roman"/>
+          <w:rFonts w:eastAsia="Times New Roman" w:cs="Times New Roman"/>
+          <w:sz w:val="24"/>
+          <w:szCs w:val="24"/>
+        </w:rPr>
+      </w:pPr>
+      <w:r>
+        <w:rPr>
+          <w:rFonts w:eastAsia="Times New Roman" w:cs="Times New Roman"/>
           <w:sz w:val="24"/>
           <w:szCs w:val="24"/>
         </w:rPr>
@@ -191,14 +215,14 @@
         </w:numPr>
         <w:spacing w:before="100" w:beforeAutospacing="1" w:after="100" w:afterAutospacing="1" w:line="240" w:lineRule="auto"/>
         <w:rPr>
-          <w:rFonts w:ascii="Times New Roman" w:eastAsia="Times New Roman" w:hAnsi="Times New Roman" w:cs="Times New Roman"/>
-          <w:sz w:val="24"/>
-          <w:szCs w:val="24"/>
-        </w:rPr>
-      </w:pPr>
-      <w:r>
-        <w:rPr>
-          <w:rFonts w:ascii="Times New Roman" w:eastAsia="Times New Roman" w:hAnsi="Times New Roman" w:cs="Times New Roman"/>
+          <w:rFonts w:eastAsia="Times New Roman" w:cs="Times New Roman"/>
+          <w:sz w:val="24"/>
+          <w:szCs w:val="24"/>
+        </w:rPr>
+      </w:pPr>
+      <w:r>
+        <w:rPr>
+          <w:rFonts w:eastAsia="Times New Roman" w:cs="Times New Roman"/>
           <w:sz w:val="24"/>
           <w:szCs w:val="24"/>
         </w:rPr>
@@ -213,14 +237,14 @@
         </w:numPr>
         <w:spacing w:before="100" w:beforeAutospacing="1" w:after="100" w:afterAutospacing="1" w:line="240" w:lineRule="auto"/>
         <w:rPr>
-          <w:rFonts w:ascii="Times New Roman" w:eastAsia="Times New Roman" w:hAnsi="Times New Roman" w:cs="Times New Roman"/>
-          <w:sz w:val="24"/>
-          <w:szCs w:val="24"/>
-        </w:rPr>
-      </w:pPr>
-      <w:r>
-        <w:rPr>
-          <w:rFonts w:ascii="Times New Roman" w:eastAsia="Times New Roman" w:hAnsi="Times New Roman" w:cs="Times New Roman"/>
+          <w:rFonts w:eastAsia="Times New Roman" w:cs="Times New Roman"/>
+          <w:sz w:val="24"/>
+          <w:szCs w:val="24"/>
+        </w:rPr>
+      </w:pPr>
+      <w:r>
+        <w:rPr>
+          <w:rFonts w:eastAsia="Times New Roman" w:cs="Times New Roman"/>
           <w:sz w:val="24"/>
           <w:szCs w:val="24"/>
         </w:rPr>
@@ -235,14 +259,14 @@
         </w:numPr>
         <w:spacing w:before="100" w:beforeAutospacing="1" w:after="100" w:afterAutospacing="1" w:line="240" w:lineRule="auto"/>
         <w:rPr>
-          <w:rFonts w:ascii="Times New Roman" w:eastAsia="Times New Roman" w:hAnsi="Times New Roman" w:cs="Times New Roman"/>
-          <w:sz w:val="24"/>
-          <w:szCs w:val="24"/>
-        </w:rPr>
-      </w:pPr>
-      <w:r>
-        <w:rPr>
-          <w:rFonts w:ascii="Times New Roman" w:eastAsia="Times New Roman" w:hAnsi="Times New Roman" w:cs="Times New Roman"/>
+          <w:rFonts w:eastAsia="Times New Roman" w:cs="Times New Roman"/>
+          <w:sz w:val="24"/>
+          <w:szCs w:val="24"/>
+        </w:rPr>
+      </w:pPr>
+      <w:r>
+        <w:rPr>
+          <w:rFonts w:eastAsia="Times New Roman" w:cs="Times New Roman"/>
           <w:sz w:val="24"/>
           <w:szCs w:val="24"/>
         </w:rPr>
@@ -257,14 +281,14 @@
         </w:numPr>
         <w:spacing w:before="100" w:beforeAutospacing="1" w:after="100" w:afterAutospacing="1" w:line="240" w:lineRule="auto"/>
         <w:rPr>
-          <w:rFonts w:ascii="Times New Roman" w:eastAsia="Times New Roman" w:hAnsi="Times New Roman" w:cs="Times New Roman"/>
-          <w:sz w:val="24"/>
-          <w:szCs w:val="24"/>
-        </w:rPr>
-      </w:pPr>
-      <w:r>
-        <w:rPr>
-          <w:rFonts w:ascii="Times New Roman" w:eastAsia="Times New Roman" w:hAnsi="Times New Roman" w:cs="Times New Roman"/>
+          <w:rFonts w:eastAsia="Times New Roman" w:cs="Times New Roman"/>
+          <w:sz w:val="24"/>
+          <w:szCs w:val="24"/>
+        </w:rPr>
+      </w:pPr>
+      <w:r>
+        <w:rPr>
+          <w:rFonts w:eastAsia="Times New Roman" w:cs="Times New Roman"/>
           <w:sz w:val="24"/>
           <w:szCs w:val="24"/>
         </w:rPr>
@@ -272,7 +296,7 @@
       </w:r>
       <w:r>
         <w:rPr>
-          <w:rFonts w:ascii="Times New Roman" w:eastAsia="Times New Roman" w:hAnsi="Times New Roman" w:cs="Times New Roman"/>
+          <w:rFonts w:eastAsia="Times New Roman" w:cs="Times New Roman"/>
           <w:sz w:val="24"/>
           <w:szCs w:val="24"/>
         </w:rPr>
@@ -280,21 +304,11 @@
       </w:r>
       <w:r>
         <w:rPr>
-          <w:rFonts w:ascii="Times New Roman" w:eastAsia="Times New Roman" w:hAnsi="Times New Roman" w:cs="Times New Roman"/>
-          <w:sz w:val="24"/>
-          <w:szCs w:val="24"/>
-        </w:rPr>
-        <w:t xml:space="preserve">00 </w:t>
-      </w:r>
-      <w:bookmarkStart w:id="0" w:name="_GoBack"/>
-      <w:bookmarkEnd w:id="0"/>
-      <w:r>
-        <w:rPr>
-          <w:rFonts w:ascii="Times New Roman" w:eastAsia="Times New Roman" w:hAnsi="Times New Roman" w:cs="Times New Roman"/>
-          <w:sz w:val="24"/>
-          <w:szCs w:val="24"/>
-        </w:rPr>
-        <w:t>mA</w:t>
+          <w:rFonts w:eastAsia="Times New Roman" w:cs="Times New Roman"/>
+          <w:sz w:val="24"/>
+          <w:szCs w:val="24"/>
+        </w:rPr>
+        <w:t>00 mA</w:t>
       </w:r>
     </w:p>
     <w:p>
@@ -305,14 +319,14 @@
         </w:numPr>
         <w:spacing w:before="100" w:beforeAutospacing="1" w:after="100" w:afterAutospacing="1" w:line="240" w:lineRule="auto"/>
         <w:rPr>
-          <w:rFonts w:ascii="Times New Roman" w:eastAsia="Times New Roman" w:hAnsi="Times New Roman" w:cs="Times New Roman"/>
-          <w:sz w:val="24"/>
-          <w:szCs w:val="24"/>
-        </w:rPr>
-      </w:pPr>
-      <w:r>
-        <w:rPr>
-          <w:rFonts w:ascii="Times New Roman" w:eastAsia="Times New Roman" w:hAnsi="Times New Roman" w:cs="Times New Roman"/>
+          <w:rFonts w:eastAsia="Times New Roman" w:cs="Times New Roman"/>
+          <w:sz w:val="24"/>
+          <w:szCs w:val="24"/>
+        </w:rPr>
+      </w:pPr>
+      <w:r>
+        <w:rPr>
+          <w:rFonts w:eastAsia="Times New Roman" w:cs="Times New Roman"/>
           <w:sz w:val="24"/>
           <w:szCs w:val="24"/>
         </w:rPr>
@@ -327,14 +341,14 @@
         </w:numPr>
         <w:spacing w:before="100" w:beforeAutospacing="1" w:after="100" w:afterAutospacing="1" w:line="240" w:lineRule="auto"/>
         <w:rPr>
-          <w:rFonts w:ascii="Times New Roman" w:eastAsia="Times New Roman" w:hAnsi="Times New Roman" w:cs="Times New Roman"/>
-          <w:sz w:val="24"/>
-          <w:szCs w:val="24"/>
-        </w:rPr>
-      </w:pPr>
-      <w:r>
-        <w:rPr>
-          <w:rFonts w:ascii="Times New Roman" w:eastAsia="Times New Roman" w:hAnsi="Times New Roman" w:cs="Times New Roman"/>
+          <w:rFonts w:eastAsia="Times New Roman" w:cs="Times New Roman"/>
+          <w:sz w:val="24"/>
+          <w:szCs w:val="24"/>
+        </w:rPr>
+      </w:pPr>
+      <w:r>
+        <w:rPr>
+          <w:rFonts w:eastAsia="Times New Roman" w:cs="Times New Roman"/>
           <w:sz w:val="24"/>
           <w:szCs w:val="24"/>
         </w:rPr>
@@ -349,14 +363,14 @@
         </w:numPr>
         <w:spacing w:before="100" w:beforeAutospacing="1" w:after="100" w:afterAutospacing="1" w:line="240" w:lineRule="auto"/>
         <w:rPr>
-          <w:rFonts w:ascii="Times New Roman" w:eastAsia="Times New Roman" w:hAnsi="Times New Roman" w:cs="Times New Roman"/>
-          <w:sz w:val="24"/>
-          <w:szCs w:val="24"/>
-        </w:rPr>
-      </w:pPr>
-      <w:r>
-        <w:rPr>
-          <w:rFonts w:ascii="Times New Roman" w:eastAsia="Times New Roman" w:hAnsi="Times New Roman" w:cs="Times New Roman"/>
+          <w:rFonts w:eastAsia="Times New Roman" w:cs="Times New Roman"/>
+          <w:sz w:val="24"/>
+          <w:szCs w:val="24"/>
+        </w:rPr>
+      </w:pPr>
+      <w:r>
+        <w:rPr>
+          <w:rFonts w:eastAsia="Times New Roman" w:cs="Times New Roman"/>
           <w:sz w:val="24"/>
           <w:szCs w:val="24"/>
         </w:rPr>
@@ -365,7 +379,7 @@
       <w:proofErr w:type="spellStart"/>
       <w:r>
         <w:rPr>
-          <w:rFonts w:ascii="Times New Roman" w:eastAsia="Times New Roman" w:hAnsi="Times New Roman" w:cs="Times New Roman"/>
+          <w:rFonts w:eastAsia="Times New Roman" w:cs="Times New Roman"/>
           <w:sz w:val="24"/>
           <w:szCs w:val="24"/>
         </w:rPr>
@@ -374,7 +388,7 @@
       <w:proofErr w:type="spellEnd"/>
       <w:r>
         <w:rPr>
-          <w:rFonts w:ascii="Times New Roman" w:eastAsia="Times New Roman" w:hAnsi="Times New Roman" w:cs="Times New Roman"/>
+          <w:rFonts w:eastAsia="Times New Roman" w:cs="Times New Roman"/>
           <w:sz w:val="24"/>
           <w:szCs w:val="24"/>
         </w:rPr>
@@ -389,14 +403,14 @@
         </w:numPr>
         <w:spacing w:before="100" w:beforeAutospacing="1" w:after="100" w:afterAutospacing="1" w:line="240" w:lineRule="auto"/>
         <w:rPr>
-          <w:rFonts w:ascii="Times New Roman" w:eastAsia="Times New Roman" w:hAnsi="Times New Roman" w:cs="Times New Roman"/>
-          <w:sz w:val="24"/>
-          <w:szCs w:val="24"/>
-        </w:rPr>
-      </w:pPr>
-      <w:r>
-        <w:rPr>
-          <w:rFonts w:ascii="Times New Roman" w:eastAsia="Times New Roman" w:hAnsi="Times New Roman" w:cs="Times New Roman"/>
+          <w:rFonts w:eastAsia="Times New Roman" w:cs="Times New Roman"/>
+          <w:sz w:val="24"/>
+          <w:szCs w:val="24"/>
+        </w:rPr>
+      </w:pPr>
+      <w:r>
+        <w:rPr>
+          <w:rFonts w:eastAsia="Times New Roman" w:cs="Times New Roman"/>
           <w:sz w:val="24"/>
           <w:szCs w:val="24"/>
         </w:rPr>
@@ -411,14 +425,14 @@
         </w:numPr>
         <w:spacing w:before="100" w:beforeAutospacing="1" w:after="100" w:afterAutospacing="1" w:line="240" w:lineRule="auto"/>
         <w:rPr>
-          <w:rFonts w:ascii="Times New Roman" w:eastAsia="Times New Roman" w:hAnsi="Times New Roman" w:cs="Times New Roman"/>
-          <w:sz w:val="24"/>
-          <w:szCs w:val="24"/>
-        </w:rPr>
-      </w:pPr>
-      <w:r>
-        <w:rPr>
-          <w:rFonts w:ascii="Times New Roman" w:eastAsia="Times New Roman" w:hAnsi="Times New Roman" w:cs="Times New Roman"/>
+          <w:rFonts w:eastAsia="Times New Roman" w:cs="Times New Roman"/>
+          <w:sz w:val="24"/>
+          <w:szCs w:val="24"/>
+        </w:rPr>
+      </w:pPr>
+      <w:r>
+        <w:rPr>
+          <w:rFonts w:eastAsia="Times New Roman" w:cs="Times New Roman"/>
           <w:sz w:val="24"/>
           <w:szCs w:val="24"/>
         </w:rPr>
@@ -433,14 +447,14 @@
         </w:numPr>
         <w:spacing w:before="100" w:beforeAutospacing="1" w:after="100" w:afterAutospacing="1" w:line="240" w:lineRule="auto"/>
         <w:rPr>
-          <w:rFonts w:ascii="Times New Roman" w:eastAsia="Times New Roman" w:hAnsi="Times New Roman" w:cs="Times New Roman"/>
-          <w:sz w:val="24"/>
-          <w:szCs w:val="24"/>
-        </w:rPr>
-      </w:pPr>
-      <w:r>
-        <w:rPr>
-          <w:rFonts w:ascii="Times New Roman" w:eastAsia="Times New Roman" w:hAnsi="Times New Roman" w:cs="Times New Roman"/>
+          <w:rFonts w:eastAsia="Times New Roman" w:cs="Times New Roman"/>
+          <w:sz w:val="24"/>
+          <w:szCs w:val="24"/>
+        </w:rPr>
+      </w:pPr>
+      <w:r>
+        <w:rPr>
+          <w:rFonts w:eastAsia="Times New Roman" w:cs="Times New Roman"/>
           <w:sz w:val="24"/>
           <w:szCs w:val="24"/>
         </w:rPr>
@@ -449,7 +463,7 @@
       <w:proofErr w:type="spellStart"/>
       <w:r>
         <w:rPr>
-          <w:rFonts w:ascii="Times New Roman" w:eastAsia="Times New Roman" w:hAnsi="Times New Roman" w:cs="Times New Roman"/>
+          <w:rFonts w:eastAsia="Times New Roman" w:cs="Times New Roman"/>
           <w:sz w:val="24"/>
           <w:szCs w:val="24"/>
         </w:rPr>
@@ -458,7 +472,7 @@
       <w:proofErr w:type="spellEnd"/>
       <w:r>
         <w:rPr>
-          <w:rFonts w:ascii="Times New Roman" w:eastAsia="Times New Roman" w:hAnsi="Times New Roman" w:cs="Times New Roman"/>
+          <w:rFonts w:eastAsia="Times New Roman" w:cs="Times New Roman"/>
           <w:sz w:val="24"/>
           <w:szCs w:val="24"/>
         </w:rPr>
@@ -473,14 +487,14 @@
         </w:numPr>
         <w:spacing w:before="100" w:beforeAutospacing="1" w:after="100" w:afterAutospacing="1" w:line="240" w:lineRule="auto"/>
         <w:rPr>
-          <w:rFonts w:ascii="Times New Roman" w:eastAsia="Times New Roman" w:hAnsi="Times New Roman" w:cs="Times New Roman"/>
-          <w:sz w:val="24"/>
-          <w:szCs w:val="24"/>
-        </w:rPr>
-      </w:pPr>
-      <w:r>
-        <w:rPr>
-          <w:rFonts w:ascii="Times New Roman" w:eastAsia="Times New Roman" w:hAnsi="Times New Roman" w:cs="Times New Roman"/>
+          <w:rFonts w:eastAsia="Times New Roman" w:cs="Times New Roman"/>
+          <w:sz w:val="24"/>
+          <w:szCs w:val="24"/>
+        </w:rPr>
+      </w:pPr>
+      <w:r>
+        <w:rPr>
+          <w:rFonts w:eastAsia="Times New Roman" w:cs="Times New Roman"/>
           <w:sz w:val="24"/>
           <w:szCs w:val="24"/>
         </w:rPr>
@@ -495,14 +509,14 @@
         </w:numPr>
         <w:spacing w:before="100" w:beforeAutospacing="1" w:after="100" w:afterAutospacing="1" w:line="240" w:lineRule="auto"/>
         <w:rPr>
-          <w:rFonts w:ascii="Times New Roman" w:eastAsia="Times New Roman" w:hAnsi="Times New Roman" w:cs="Times New Roman"/>
-          <w:sz w:val="24"/>
-          <w:szCs w:val="24"/>
-        </w:rPr>
-      </w:pPr>
-      <w:r>
-        <w:rPr>
-          <w:rFonts w:ascii="Times New Roman" w:eastAsia="Times New Roman" w:hAnsi="Times New Roman" w:cs="Times New Roman"/>
+          <w:rFonts w:eastAsia="Times New Roman" w:cs="Times New Roman"/>
+          <w:sz w:val="24"/>
+          <w:szCs w:val="24"/>
+        </w:rPr>
+      </w:pPr>
+      <w:r>
+        <w:rPr>
+          <w:rFonts w:eastAsia="Times New Roman" w:cs="Times New Roman"/>
           <w:sz w:val="24"/>
           <w:szCs w:val="24"/>
         </w:rPr>
@@ -517,14 +531,14 @@
         </w:numPr>
         <w:spacing w:before="100" w:beforeAutospacing="1" w:after="100" w:afterAutospacing="1" w:line="240" w:lineRule="auto"/>
         <w:rPr>
-          <w:rFonts w:ascii="Times New Roman" w:eastAsia="Times New Roman" w:hAnsi="Times New Roman" w:cs="Times New Roman"/>
-          <w:sz w:val="24"/>
-          <w:szCs w:val="24"/>
-        </w:rPr>
-      </w:pPr>
-      <w:r>
-        <w:rPr>
-          <w:rFonts w:ascii="Times New Roman" w:eastAsia="Times New Roman" w:hAnsi="Times New Roman" w:cs="Times New Roman"/>
+          <w:rFonts w:eastAsia="Times New Roman" w:cs="Times New Roman"/>
+          <w:sz w:val="24"/>
+          <w:szCs w:val="24"/>
+        </w:rPr>
+      </w:pPr>
+      <w:r>
+        <w:rPr>
+          <w:rFonts w:eastAsia="Times New Roman" w:cs="Times New Roman"/>
           <w:sz w:val="24"/>
           <w:szCs w:val="24"/>
         </w:rPr>
@@ -539,14 +553,14 @@
         </w:numPr>
         <w:spacing w:before="100" w:beforeAutospacing="1" w:after="100" w:afterAutospacing="1" w:line="240" w:lineRule="auto"/>
         <w:rPr>
-          <w:rFonts w:ascii="Times New Roman" w:eastAsia="Times New Roman" w:hAnsi="Times New Roman" w:cs="Times New Roman"/>
-          <w:sz w:val="24"/>
-          <w:szCs w:val="24"/>
-        </w:rPr>
-      </w:pPr>
-      <w:r>
-        <w:rPr>
-          <w:rFonts w:ascii="Times New Roman" w:eastAsia="Times New Roman" w:hAnsi="Times New Roman" w:cs="Times New Roman"/>
+          <w:rFonts w:eastAsia="Times New Roman" w:cs="Times New Roman"/>
+          <w:sz w:val="24"/>
+          <w:szCs w:val="24"/>
+        </w:rPr>
+      </w:pPr>
+      <w:r>
+        <w:rPr>
+          <w:rFonts w:eastAsia="Times New Roman" w:cs="Times New Roman"/>
           <w:sz w:val="24"/>
           <w:szCs w:val="24"/>
         </w:rPr>
@@ -561,14 +575,14 @@
         </w:numPr>
         <w:spacing w:before="100" w:beforeAutospacing="1" w:after="100" w:afterAutospacing="1" w:line="240" w:lineRule="auto"/>
         <w:rPr>
-          <w:rFonts w:ascii="Times New Roman" w:eastAsia="Times New Roman" w:hAnsi="Times New Roman" w:cs="Times New Roman"/>
-          <w:sz w:val="24"/>
-          <w:szCs w:val="24"/>
-        </w:rPr>
-      </w:pPr>
-      <w:r>
-        <w:rPr>
-          <w:rFonts w:ascii="Times New Roman" w:eastAsia="Times New Roman" w:hAnsi="Times New Roman" w:cs="Times New Roman"/>
+          <w:rFonts w:eastAsia="Times New Roman" w:cs="Times New Roman"/>
+          <w:sz w:val="24"/>
+          <w:szCs w:val="24"/>
+        </w:rPr>
+      </w:pPr>
+      <w:r>
+        <w:rPr>
+          <w:rFonts w:eastAsia="Times New Roman" w:cs="Times New Roman"/>
           <w:sz w:val="24"/>
           <w:szCs w:val="24"/>
         </w:rPr>
@@ -583,14 +597,14 @@
         </w:numPr>
         <w:spacing w:before="100" w:beforeAutospacing="1" w:after="100" w:afterAutospacing="1" w:line="240" w:lineRule="auto"/>
         <w:rPr>
-          <w:rFonts w:ascii="Times New Roman" w:eastAsia="Times New Roman" w:hAnsi="Times New Roman" w:cs="Times New Roman"/>
-          <w:sz w:val="24"/>
-          <w:szCs w:val="24"/>
-        </w:rPr>
-      </w:pPr>
-      <w:r>
-        <w:rPr>
-          <w:rFonts w:ascii="Times New Roman" w:eastAsia="Times New Roman" w:hAnsi="Times New Roman" w:cs="Times New Roman"/>
+          <w:rFonts w:eastAsia="Times New Roman" w:cs="Times New Roman"/>
+          <w:sz w:val="24"/>
+          <w:szCs w:val="24"/>
+        </w:rPr>
+      </w:pPr>
+      <w:r>
+        <w:rPr>
+          <w:rFonts w:eastAsia="Times New Roman" w:cs="Times New Roman"/>
           <w:sz w:val="24"/>
           <w:szCs w:val="24"/>
         </w:rPr>
@@ -605,14 +619,14 @@
         </w:numPr>
         <w:spacing w:before="100" w:beforeAutospacing="1" w:after="100" w:afterAutospacing="1" w:line="240" w:lineRule="auto"/>
         <w:rPr>
-          <w:rFonts w:ascii="Times New Roman" w:eastAsia="Times New Roman" w:hAnsi="Times New Roman" w:cs="Times New Roman"/>
-          <w:sz w:val="24"/>
-          <w:szCs w:val="24"/>
-        </w:rPr>
-      </w:pPr>
-      <w:r>
-        <w:rPr>
-          <w:rFonts w:ascii="Times New Roman" w:eastAsia="Times New Roman" w:hAnsi="Times New Roman" w:cs="Times New Roman"/>
+          <w:rFonts w:eastAsia="Times New Roman" w:cs="Times New Roman"/>
+          <w:sz w:val="24"/>
+          <w:szCs w:val="24"/>
+        </w:rPr>
+      </w:pPr>
+      <w:r>
+        <w:rPr>
+          <w:rFonts w:eastAsia="Times New Roman" w:cs="Times New Roman"/>
           <w:sz w:val="24"/>
           <w:szCs w:val="24"/>
         </w:rPr>
@@ -627,14 +641,14 @@
         </w:numPr>
         <w:spacing w:before="100" w:beforeAutospacing="1" w:after="100" w:afterAutospacing="1" w:line="240" w:lineRule="auto"/>
         <w:rPr>
-          <w:rFonts w:ascii="Times New Roman" w:eastAsia="Times New Roman" w:hAnsi="Times New Roman" w:cs="Times New Roman"/>
-          <w:sz w:val="24"/>
-          <w:szCs w:val="24"/>
-        </w:rPr>
-      </w:pPr>
-      <w:r>
-        <w:rPr>
-          <w:rFonts w:ascii="Times New Roman" w:eastAsia="Times New Roman" w:hAnsi="Times New Roman" w:cs="Times New Roman"/>
+          <w:rFonts w:eastAsia="Times New Roman" w:cs="Times New Roman"/>
+          <w:sz w:val="24"/>
+          <w:szCs w:val="24"/>
+        </w:rPr>
+      </w:pPr>
+      <w:r>
+        <w:rPr>
+          <w:rFonts w:eastAsia="Times New Roman" w:cs="Times New Roman"/>
           <w:sz w:val="24"/>
           <w:szCs w:val="24"/>
         </w:rPr>
@@ -649,14 +663,14 @@
         </w:numPr>
         <w:spacing w:before="100" w:beforeAutospacing="1" w:after="100" w:afterAutospacing="1" w:line="240" w:lineRule="auto"/>
         <w:rPr>
-          <w:rFonts w:ascii="Times New Roman" w:eastAsia="Times New Roman" w:hAnsi="Times New Roman" w:cs="Times New Roman"/>
-          <w:sz w:val="24"/>
-          <w:szCs w:val="24"/>
-        </w:rPr>
-      </w:pPr>
-      <w:r>
-        <w:rPr>
-          <w:rFonts w:ascii="Times New Roman" w:eastAsia="Times New Roman" w:hAnsi="Times New Roman" w:cs="Times New Roman"/>
+          <w:rFonts w:eastAsia="Times New Roman" w:cs="Times New Roman"/>
+          <w:sz w:val="24"/>
+          <w:szCs w:val="24"/>
+        </w:rPr>
+      </w:pPr>
+      <w:r>
+        <w:rPr>
+          <w:rFonts w:eastAsia="Times New Roman" w:cs="Times New Roman"/>
           <w:sz w:val="24"/>
           <w:szCs w:val="24"/>
         </w:rPr>
@@ -671,14 +685,14 @@
         </w:numPr>
         <w:spacing w:before="100" w:beforeAutospacing="1" w:after="100" w:afterAutospacing="1" w:line="240" w:lineRule="auto"/>
         <w:rPr>
-          <w:rFonts w:ascii="Times New Roman" w:eastAsia="Times New Roman" w:hAnsi="Times New Roman" w:cs="Times New Roman"/>
-          <w:sz w:val="24"/>
-          <w:szCs w:val="24"/>
-        </w:rPr>
-      </w:pPr>
-      <w:r>
-        <w:rPr>
-          <w:rFonts w:ascii="Times New Roman" w:eastAsia="Times New Roman" w:hAnsi="Times New Roman" w:cs="Times New Roman"/>
+          <w:rFonts w:eastAsia="Times New Roman" w:cs="Times New Roman"/>
+          <w:sz w:val="24"/>
+          <w:szCs w:val="24"/>
+        </w:rPr>
+      </w:pPr>
+      <w:r>
+        <w:rPr>
+          <w:rFonts w:eastAsia="Times New Roman" w:cs="Times New Roman"/>
           <w:sz w:val="24"/>
           <w:szCs w:val="24"/>
         </w:rPr>
@@ -693,14 +707,14 @@
         </w:numPr>
         <w:spacing w:before="100" w:beforeAutospacing="1" w:after="100" w:afterAutospacing="1" w:line="240" w:lineRule="auto"/>
         <w:rPr>
-          <w:rFonts w:ascii="Times New Roman" w:eastAsia="Times New Roman" w:hAnsi="Times New Roman" w:cs="Times New Roman"/>
-          <w:sz w:val="24"/>
-          <w:szCs w:val="24"/>
-        </w:rPr>
-      </w:pPr>
-      <w:r>
-        <w:rPr>
-          <w:rFonts w:ascii="Times New Roman" w:eastAsia="Times New Roman" w:hAnsi="Times New Roman" w:cs="Times New Roman"/>
+          <w:rFonts w:eastAsia="Times New Roman" w:cs="Times New Roman"/>
+          <w:sz w:val="24"/>
+          <w:szCs w:val="24"/>
+        </w:rPr>
+      </w:pPr>
+      <w:r>
+        <w:rPr>
+          <w:rFonts w:eastAsia="Times New Roman" w:cs="Times New Roman"/>
           <w:sz w:val="24"/>
           <w:szCs w:val="24"/>
         </w:rPr>
@@ -715,14 +729,14 @@
         </w:numPr>
         <w:spacing w:before="100" w:beforeAutospacing="1" w:after="100" w:afterAutospacing="1" w:line="240" w:lineRule="auto"/>
         <w:rPr>
-          <w:rFonts w:ascii="Times New Roman" w:eastAsia="Times New Roman" w:hAnsi="Times New Roman" w:cs="Times New Roman"/>
-          <w:sz w:val="24"/>
-          <w:szCs w:val="24"/>
-        </w:rPr>
-      </w:pPr>
-      <w:r>
-        <w:rPr>
-          <w:rFonts w:ascii="Times New Roman" w:eastAsia="Times New Roman" w:hAnsi="Times New Roman" w:cs="Times New Roman"/>
+          <w:rFonts w:eastAsia="Times New Roman" w:cs="Times New Roman"/>
+          <w:sz w:val="24"/>
+          <w:szCs w:val="24"/>
+        </w:rPr>
+      </w:pPr>
+      <w:r>
+        <w:rPr>
+          <w:rFonts w:eastAsia="Times New Roman" w:cs="Times New Roman"/>
           <w:sz w:val="24"/>
           <w:szCs w:val="24"/>
         </w:rPr>
@@ -737,14 +751,14 @@
         </w:numPr>
         <w:spacing w:before="100" w:beforeAutospacing="1" w:after="100" w:afterAutospacing="1" w:line="240" w:lineRule="auto"/>
         <w:rPr>
-          <w:rFonts w:ascii="Times New Roman" w:eastAsia="Times New Roman" w:hAnsi="Times New Roman" w:cs="Times New Roman"/>
-          <w:sz w:val="24"/>
-          <w:szCs w:val="24"/>
-        </w:rPr>
-      </w:pPr>
-      <w:r>
-        <w:rPr>
-          <w:rFonts w:ascii="Times New Roman" w:eastAsia="Times New Roman" w:hAnsi="Times New Roman" w:cs="Times New Roman"/>
+          <w:rFonts w:eastAsia="Times New Roman" w:cs="Times New Roman"/>
+          <w:sz w:val="24"/>
+          <w:szCs w:val="24"/>
+        </w:rPr>
+      </w:pPr>
+      <w:r>
+        <w:rPr>
+          <w:rFonts w:eastAsia="Times New Roman" w:cs="Times New Roman"/>
           <w:sz w:val="24"/>
           <w:szCs w:val="24"/>
         </w:rPr>

</xml_diff>